<commit_message>
Notebooks updated, gettin data from json file
</commit_message>
<xml_diff>
--- a/Docs/Pasos.docx
+++ b/Docs/Pasos.docx
@@ -881,23 +881,7 @@
       </w:pPr>
       <w:r>
         <w:rPr/>
-        <w:t>Docker creado. La primera vez que se clona el repositorio hacer (need to have docker-</w:t>
-      </w:r>
-      <w:r>
-        <w:rPr/>
-        <w:t>ce</w:t>
-      </w:r>
-      <w:r>
-        <w:rPr/>
-        <w:t xml:space="preserve">==17.03.2 </w:t>
-      </w:r>
-      <w:r>
-        <w:rPr/>
-        <w:t>and docker-compose==1.23.0</w:t>
-      </w:r>
-      <w:r>
-        <w:rPr/>
-        <w:t xml:space="preserve"> installed):</w:t>
+        <w:t>Docker creado. La primera vez que se clona el repositorio hacer (need to have docker-ce==17.03.2 and docker-compose==1.23.0 installed):</w:t>
       </w:r>
     </w:p>
     <w:p>
@@ -974,6 +958,69 @@
       <w:r>
         <w:rPr/>
         <w:t>CREATE DATABASE registry</w:t>
+      </w:r>
+    </w:p>
+    <w:p>
+      <w:pPr>
+        <w:pStyle w:val="Normal"/>
+        <w:rPr/>
+      </w:pPr>
+      <w:r>
+        <w:rPr/>
+      </w:r>
+    </w:p>
+    <w:p>
+      <w:pPr>
+        <w:pStyle w:val="Normal"/>
+        <w:rPr/>
+      </w:pPr>
+      <w:r>
+        <w:rPr/>
+        <w:drawing>
+          <wp:anchor behindDoc="0" distT="0" distB="0" distL="0" distR="0" simplePos="0" locked="0" layoutInCell="1" allowOverlap="1" relativeHeight="4">
+            <wp:simplePos x="0" y="0"/>
+            <wp:positionH relativeFrom="column">
+              <wp:align>center</wp:align>
+            </wp:positionH>
+            <wp:positionV relativeFrom="paragraph">
+              <wp:posOffset>635</wp:posOffset>
+            </wp:positionV>
+            <wp:extent cx="6332220" cy="5896610"/>
+            <wp:effectExtent l="0" t="0" r="0" b="0"/>
+            <wp:wrapSquare wrapText="largest"/>
+            <wp:docPr id="3" name="Image2" descr=""/>
+            <wp:cNvGraphicFramePr>
+              <a:graphicFrameLocks xmlns:a="http://schemas.openxmlformats.org/drawingml/2006/main" noChangeAspect="1"/>
+            </wp:cNvGraphicFramePr>
+            <a:graphic xmlns:a="http://schemas.openxmlformats.org/drawingml/2006/main">
+              <a:graphicData uri="http://schemas.openxmlformats.org/drawingml/2006/picture">
+                <pic:pic xmlns:pic="http://schemas.openxmlformats.org/drawingml/2006/picture">
+                  <pic:nvPicPr>
+                    <pic:cNvPr id="3" name="Image2" descr=""/>
+                    <pic:cNvPicPr>
+                      <a:picLocks noChangeAspect="1" noChangeArrowheads="1"/>
+                    </pic:cNvPicPr>
+                  </pic:nvPicPr>
+                  <pic:blipFill>
+                    <a:blip r:embed="rId6"/>
+                    <a:stretch>
+                      <a:fillRect/>
+                    </a:stretch>
+                  </pic:blipFill>
+                  <pic:spPr bwMode="auto">
+                    <a:xfrm>
+                      <a:off x="0" y="0"/>
+                      <a:ext cx="6332220" cy="5896610"/>
+                    </a:xfrm>
+                    <a:prstGeom prst="rect">
+                      <a:avLst/>
+                    </a:prstGeom>
+                  </pic:spPr>
+                </pic:pic>
+              </a:graphicData>
+            </a:graphic>
+          </wp:anchor>
+        </w:drawing>
       </w:r>
     </w:p>
     <w:sectPr>

</xml_diff>

<commit_message>
Docker container deploying instructions added and improvement of some functions
</commit_message>
<xml_diff>
--- a/Docs/Pasos.docx
+++ b/Docs/Pasos.docx
@@ -881,23 +881,107 @@
       </w:pPr>
       <w:r>
         <w:rPr/>
-        <w:t>Docker creado. La primera vez que se clona el repositorio hacer (need to have docker-ce==17.03.2 and docker-compose==1.23.0 installed):</w:t>
-      </w:r>
-    </w:p>
-    <w:p>
-      <w:pPr>
-        <w:pStyle w:val="Normal"/>
-        <w:rPr/>
-      </w:pPr>
-      <w:r>
-        <w:rPr/>
-      </w:r>
-    </w:p>
-    <w:p>
-      <w:pPr>
-        <w:pStyle w:val="Normal"/>
-        <w:rPr/>
-      </w:pPr>
+        <w:t>Docker creado. La primera vez que se clona el repositorio hacer (</w:t>
+      </w:r>
+      <w:bookmarkStart w:id="0" w:name="__DdeLink__134_3666586435"/>
+      <w:r>
+        <w:rPr/>
+        <w:t>need to have docker==1</w:t>
+      </w:r>
+      <w:r>
+        <w:rPr/>
+        <w:t>8</w:t>
+      </w:r>
+      <w:r>
+        <w:rPr/>
+        <w:t>.0</w:t>
+      </w:r>
+      <w:r>
+        <w:rPr/>
+        <w:t>9</w:t>
+      </w:r>
+      <w:r>
+        <w:rPr/>
+        <w:t>.</w:t>
+      </w:r>
+      <w:r>
+        <w:rPr/>
+        <w:t>5</w:t>
+      </w:r>
+      <w:r>
+        <w:rPr/>
+        <w:t xml:space="preserve"> and docker-compose==1.23.</w:t>
+      </w:r>
+      <w:r>
+        <w:rPr/>
+        <w:t>2</w:t>
+      </w:r>
+      <w:r>
+        <w:rPr/>
+        <w:t xml:space="preserve"> installed):</w:t>
+      </w:r>
+    </w:p>
+    <w:p>
+      <w:pPr>
+        <w:pStyle w:val="Normal"/>
+        <w:rPr/>
+      </w:pPr>
+      <w:r>
+        <w:rPr/>
+      </w:r>
+    </w:p>
+    <w:p>
+      <w:pPr>
+        <w:pStyle w:val="Normal"/>
+        <w:rPr>
+          <w:u w:val="single"/>
+        </w:rPr>
+      </w:pPr>
+      <w:r>
+        <w:rPr>
+          <w:u w:val="single"/>
+        </w:rPr>
+        <w:t>Clone Flapweb’s repo and start docker container</w:t>
+      </w:r>
+    </w:p>
+    <w:p>
+      <w:pPr>
+        <w:pStyle w:val="Normal"/>
+        <w:rPr/>
+      </w:pPr>
+      <w:r>
+        <w:rPr/>
+      </w:r>
+    </w:p>
+    <w:p>
+      <w:pPr>
+        <w:pStyle w:val="Normal"/>
+        <w:rPr/>
+      </w:pPr>
+      <w:r>
+        <w:rPr/>
+        <w:t>git clone https://github.com/gyanezfeliu/FlapWeb.git</w:t>
+      </w:r>
+    </w:p>
+    <w:p>
+      <w:pPr>
+        <w:pStyle w:val="Normal"/>
+        <w:rPr/>
+      </w:pPr>
+      <w:r>
+        <w:rPr/>
+        <w:t>cd /FlapWeb</w:t>
+      </w:r>
+    </w:p>
+    <w:p>
+      <w:pPr>
+        <w:pStyle w:val="Normal"/>
+        <w:rPr/>
+      </w:pPr>
+      <w:r>
+        <w:rPr/>
+        <w:t xml:space="preserve">Install requirements: </w:t>
+      </w:r>
       <w:r>
         <w:rPr/>
         <w:t>docker-compose build</w:t>
@@ -910,13 +994,8 @@
       </w:pPr>
       <w:r>
         <w:rPr/>
-      </w:r>
-    </w:p>
-    <w:p>
-      <w:pPr>
-        <w:pStyle w:val="Normal"/>
-        <w:rPr/>
-      </w:pPr>
+        <w:t xml:space="preserve">(optional) Start app’s container: </w:t>
+      </w:r>
       <w:r>
         <w:rPr/>
         <w:t>docker-compose up</w:t>
@@ -934,8 +1013,35 @@
     <w:p>
       <w:pPr>
         <w:pStyle w:val="Normal"/>
-        <w:rPr/>
-      </w:pPr>
+        <w:rPr>
+          <w:u w:val="single"/>
+        </w:rPr>
+      </w:pPr>
+      <w:r>
+        <w:rPr>
+          <w:u w:val="single"/>
+        </w:rPr>
+        <w:t>Create database:</w:t>
+      </w:r>
+    </w:p>
+    <w:p>
+      <w:pPr>
+        <w:pStyle w:val="Normal"/>
+        <w:rPr/>
+      </w:pPr>
+      <w:r>
+        <w:rPr/>
+      </w:r>
+    </w:p>
+    <w:p>
+      <w:pPr>
+        <w:pStyle w:val="Normal"/>
+        <w:rPr/>
+      </w:pPr>
+      <w:r>
+        <w:rPr/>
+        <w:t xml:space="preserve">Enter to the docker container env: </w:t>
+      </w:r>
       <w:r>
         <w:rPr/>
         <w:t>docker exec -it app_flap bash</w:t>
@@ -948,6 +1054,10 @@
       </w:pPr>
       <w:r>
         <w:rPr/>
+        <w:t xml:space="preserve">Start postgresql app: </w:t>
+      </w:r>
+      <w:r>
+        <w:rPr/>
         <w:t>psql -U guillermo -h pg_flap</w:t>
       </w:r>
     </w:p>
@@ -958,55 +1068,107 @@
       </w:pPr>
       <w:r>
         <w:rPr/>
-      </w:r>
-    </w:p>
-    <w:p>
-      <w:pPr>
-        <w:pStyle w:val="Normal"/>
-        <w:rPr/>
-      </w:pPr>
-      <w:r>
-        <w:rPr/>
-        <w:t>CREATE DATABASE registr</w:t>
-      </w:r>
-      <w:r>
-        <w:rPr/>
-        <w:t>y;</w:t>
-      </w:r>
-    </w:p>
-    <w:p>
-      <w:pPr>
-        <w:pStyle w:val="Normal"/>
-        <w:rPr/>
-      </w:pPr>
-      <w:r>
-        <w:rPr/>
-      </w:r>
-    </w:p>
-    <w:p>
-      <w:pPr>
-        <w:pStyle w:val="Normal"/>
-        <w:rPr/>
-      </w:pPr>
-      <w:r>
-        <w:rPr/>
-        <w:t>Luego hacer las migraciones:</w:t>
-      </w:r>
-    </w:p>
-    <w:p>
-      <w:pPr>
-        <w:pStyle w:val="Normal"/>
-        <w:rPr/>
-      </w:pPr>
-      <w:r>
-        <w:rPr/>
-      </w:r>
-    </w:p>
-    <w:p>
-      <w:pPr>
-        <w:pStyle w:val="Normal"/>
-        <w:rPr/>
-      </w:pPr>
+        <w:t>Password: 123456</w:t>
+      </w:r>
+    </w:p>
+    <w:p>
+      <w:pPr>
+        <w:pStyle w:val="Normal"/>
+        <w:rPr/>
+      </w:pPr>
+      <w:r>
+        <w:rPr/>
+        <w:t xml:space="preserve">Create database: </w:t>
+      </w:r>
+      <w:r>
+        <w:rPr/>
+        <w:t>CREATE DATABASE registry;</w:t>
+      </w:r>
+    </w:p>
+    <w:p>
+      <w:pPr>
+        <w:pStyle w:val="Normal"/>
+        <w:rPr/>
+      </w:pPr>
+      <w:r>
+        <w:rPr/>
+      </w:r>
+    </w:p>
+    <w:p>
+      <w:pPr>
+        <w:pStyle w:val="Normal"/>
+        <w:rPr>
+          <w:u w:val="single"/>
+        </w:rPr>
+      </w:pPr>
+      <w:r>
+        <w:rPr>
+          <w:u w:val="single"/>
+        </w:rPr>
+        <w:t>Make migrations</w:t>
+      </w:r>
+      <w:r>
+        <w:rPr>
+          <w:u w:val="single"/>
+        </w:rPr>
+        <w:t>:</w:t>
+      </w:r>
+    </w:p>
+    <w:p>
+      <w:pPr>
+        <w:pStyle w:val="Normal"/>
+        <w:rPr/>
+      </w:pPr>
+      <w:r>
+        <w:rPr/>
+      </w:r>
+    </w:p>
+    <w:p>
+      <w:pPr>
+        <w:pStyle w:val="Normal"/>
+        <w:rPr/>
+      </w:pPr>
+      <w:r>
+        <w:rPr/>
+        <w:t>In a new terminal: docker exec -it app_flap bash</w:t>
+      </w:r>
+    </w:p>
+    <w:p>
+      <w:pPr>
+        <w:pStyle w:val="Normal"/>
+        <w:rPr/>
+      </w:pPr>
+      <w:r>
+        <w:rPr/>
+        <w:t xml:space="preserve">You can skip the last step by </w:t>
+      </w:r>
+      <w:r>
+        <w:rPr/>
+        <w:t>quitting</w:t>
+      </w:r>
+      <w:r>
+        <w:rPr/>
+        <w:t xml:space="preserve"> psql.</w:t>
+      </w:r>
+    </w:p>
+    <w:p>
+      <w:pPr>
+        <w:pStyle w:val="Normal"/>
+        <w:rPr/>
+      </w:pPr>
+      <w:r>
+        <w:rPr/>
+      </w:r>
+    </w:p>
+    <w:p>
+      <w:pPr>
+        <w:pStyle w:val="Normal"/>
+        <w:rPr/>
+      </w:pPr>
+      <w:r>
+        <w:rPr/>
+        <w:t xml:space="preserve">Migrate Django framework database tables: </w:t>
+      </w:r>
       <w:r>
         <w:rPr/>
         <w:t>python manage.py migrate</w:t>
@@ -1018,22 +1180,138 @@
         <w:rPr/>
       </w:pPr>
       <w:r>
-        <w:rPr/>
-        <w:t xml:space="preserve">python manage.py </w:t>
-      </w:r>
-      <w:r>
-        <w:rPr/>
-        <w:t>makemigrations</w:t>
-      </w:r>
-    </w:p>
-    <w:p>
-      <w:pPr>
-        <w:pStyle w:val="Normal"/>
-        <w:rPr/>
-      </w:pPr>
-      <w:r>
-        <w:rPr/>
-      </w:r>
+        <w:rPr>
+          <w:rFonts w:eastAsia="Noto Sans CJK SC Regular" w:cs="FreeSans"/>
+          <w:b w:val="false"/>
+          <w:i w:val="false"/>
+          <w:caps w:val="false"/>
+          <w:smallCaps w:val="false"/>
+          <w:color w:val="00000A"/>
+          <w:spacing w:val="0"/>
+          <w:kern w:val="0"/>
+          <w:sz w:val="24"/>
+          <w:szCs w:val="24"/>
+          <w:lang w:val="en-US" w:eastAsia="zh-CN" w:bidi="hi-IN"/>
+        </w:rPr>
+        <w:t xml:space="preserve">Create the migrations (generate the </w:t>
+      </w:r>
+      <w:r>
+        <w:rPr>
+          <w:rFonts w:eastAsia="Noto Sans CJK SC Regular" w:cs="FreeSans"/>
+          <w:b w:val="false"/>
+          <w:i w:val="false"/>
+          <w:caps w:val="false"/>
+          <w:smallCaps w:val="false"/>
+          <w:color w:val="00000A"/>
+          <w:spacing w:val="0"/>
+          <w:kern w:val="0"/>
+          <w:sz w:val="24"/>
+          <w:szCs w:val="24"/>
+          <w:lang w:val="en-US" w:eastAsia="zh-CN" w:bidi="hi-IN"/>
+        </w:rPr>
+        <w:t xml:space="preserve">SQL </w:t>
+      </w:r>
+      <w:r>
+        <w:rPr>
+          <w:rFonts w:eastAsia="Noto Sans CJK SC Regular" w:cs="FreeSans"/>
+          <w:b w:val="false"/>
+          <w:i w:val="false"/>
+          <w:caps w:val="false"/>
+          <w:smallCaps w:val="false"/>
+          <w:color w:val="00000A"/>
+          <w:spacing w:val="0"/>
+          <w:kern w:val="0"/>
+          <w:sz w:val="24"/>
+          <w:szCs w:val="24"/>
+          <w:lang w:val="en-US" w:eastAsia="zh-CN" w:bidi="hi-IN"/>
+        </w:rPr>
+        <w:t xml:space="preserve">commands): </w:t>
+      </w:r>
+      <w:r>
+        <w:rPr/>
+        <w:t>python manage.py makemigrations</w:t>
+      </w:r>
+    </w:p>
+    <w:p>
+      <w:pPr>
+        <w:pStyle w:val="Normal"/>
+        <w:rPr/>
+      </w:pPr>
+      <w:r>
+        <w:rPr/>
+        <w:t xml:space="preserve">Run the migrations (execute the SQL commands): </w:t>
+      </w:r>
+      <w:r>
+        <w:rPr/>
+        <w:t>python manage.py migrate</w:t>
+      </w:r>
+    </w:p>
+    <w:p>
+      <w:pPr>
+        <w:pStyle w:val="Normal"/>
+        <w:rPr/>
+      </w:pPr>
+      <w:r>
+        <w:rPr/>
+        <w:t>Quit docker’s env</w:t>
+      </w:r>
+    </w:p>
+    <w:p>
+      <w:pPr>
+        <w:pStyle w:val="Normal"/>
+        <w:rPr/>
+      </w:pPr>
+      <w:r>
+        <w:rPr/>
+      </w:r>
+    </w:p>
+    <w:p>
+      <w:pPr>
+        <w:pStyle w:val="Normal"/>
+        <w:rPr>
+          <w:u w:val="single"/>
+        </w:rPr>
+      </w:pPr>
+      <w:r>
+        <w:rPr>
+          <w:u w:val="single"/>
+        </w:rPr>
+        <w:t>Run app</w:t>
+      </w:r>
+    </w:p>
+    <w:p>
+      <w:pPr>
+        <w:pStyle w:val="Normal"/>
+        <w:rPr/>
+      </w:pPr>
+      <w:r>
+        <w:rPr/>
+      </w:r>
+    </w:p>
+    <w:p>
+      <w:pPr>
+        <w:pStyle w:val="Normal"/>
+        <w:rPr/>
+      </w:pPr>
+      <w:r>
+        <w:rPr/>
+        <w:t>cd /FlapWeb</w:t>
+      </w:r>
+    </w:p>
+    <w:p>
+      <w:pPr>
+        <w:pStyle w:val="Normal"/>
+        <w:rPr/>
+      </w:pPr>
+      <w:r>
+        <w:rPr/>
+        <w:t xml:space="preserve">Start app’s container: </w:t>
+      </w:r>
+      <w:r>
+        <w:rPr/>
+        <w:t>docker-compose up</w:t>
+      </w:r>
+      <w:bookmarkEnd w:id="0"/>
     </w:p>
     <w:p>
       <w:pPr>
@@ -1155,6 +1433,18 @@
     <w:name w:val="ListLabel 1"/>
     <w:qFormat/>
     <w:rPr/>
+  </w:style>
+  <w:style w:type="character" w:styleId="ListLabel2">
+    <w:name w:val="ListLabel 2"/>
+    <w:qFormat/>
+    <w:rPr/>
+  </w:style>
+  <w:style w:type="character" w:styleId="SourceText">
+    <w:name w:val="Source Text"/>
+    <w:qFormat/>
+    <w:rPr>
+      <w:rFonts w:ascii="Liberation Mono" w:hAnsi="Liberation Mono" w:eastAsia="Courier New" w:cs="Liberation Mono"/>
+    </w:rPr>
   </w:style>
   <w:style w:type="paragraph" w:styleId="Heading">
     <w:name w:val="Heading"/>

</xml_diff>

<commit_message>
Function for identifying signals in spreadsheet added
</commit_message>
<xml_diff>
--- a/Docs/Pasos.docx
+++ b/Docs/Pasos.docx
@@ -886,39 +886,7 @@
       <w:bookmarkStart w:id="0" w:name="__DdeLink__134_3666586435"/>
       <w:r>
         <w:rPr/>
-        <w:t>need to have docker==1</w:t>
-      </w:r>
-      <w:r>
-        <w:rPr/>
-        <w:t>8</w:t>
-      </w:r>
-      <w:r>
-        <w:rPr/>
-        <w:t>.0</w:t>
-      </w:r>
-      <w:r>
-        <w:rPr/>
-        <w:t>9</w:t>
-      </w:r>
-      <w:r>
-        <w:rPr/>
-        <w:t>.</w:t>
-      </w:r>
-      <w:r>
-        <w:rPr/>
-        <w:t>5</w:t>
-      </w:r>
-      <w:r>
-        <w:rPr/>
-        <w:t xml:space="preserve"> and docker-compose==1.23.</w:t>
-      </w:r>
-      <w:r>
-        <w:rPr/>
-        <w:t>2</w:t>
-      </w:r>
-      <w:r>
-        <w:rPr/>
-        <w:t xml:space="preserve"> installed):</w:t>
+        <w:t>need to have docker==18.09.5 and docker-compose==1.23.2 installed):</w:t>
       </w:r>
     </w:p>
     <w:p>
@@ -941,7 +909,19 @@
         <w:rPr>
           <w:u w:val="single"/>
         </w:rPr>
-        <w:t>Clone Flapweb’s repo and start docker container</w:t>
+        <w:t xml:space="preserve">Clone Flapweb’s repo and start </w:t>
+      </w:r>
+      <w:r>
+        <w:rPr>
+          <w:u w:val="single"/>
+        </w:rPr>
+        <w:t>D</w:t>
+      </w:r>
+      <w:r>
+        <w:rPr>
+          <w:u w:val="single"/>
+        </w:rPr>
+        <w:t>ocker container</w:t>
       </w:r>
     </w:p>
     <w:p>
@@ -980,25 +960,17 @@
       </w:pPr>
       <w:r>
         <w:rPr/>
-        <w:t xml:space="preserve">Install requirements: </w:t>
-      </w:r>
-      <w:r>
-        <w:rPr/>
-        <w:t>docker-compose build</w:t>
-      </w:r>
-    </w:p>
-    <w:p>
-      <w:pPr>
-        <w:pStyle w:val="Normal"/>
-        <w:rPr/>
-      </w:pPr>
-      <w:r>
-        <w:rPr/>
-        <w:t xml:space="preserve">(optional) Start app’s container: </w:t>
-      </w:r>
-      <w:r>
-        <w:rPr/>
-        <w:t>docker-compose up</w:t>
+        <w:t>Install requirements: docker-compose build</w:t>
+      </w:r>
+    </w:p>
+    <w:p>
+      <w:pPr>
+        <w:pStyle w:val="Normal"/>
+        <w:rPr/>
+      </w:pPr>
+      <w:r>
+        <w:rPr/>
+        <w:t>(optional) Start app’s container: docker-compose up</w:t>
       </w:r>
     </w:p>
     <w:p>
@@ -1040,25 +1012,17 @@
       </w:pPr>
       <w:r>
         <w:rPr/>
-        <w:t xml:space="preserve">Enter to the docker container env: </w:t>
-      </w:r>
-      <w:r>
-        <w:rPr/>
-        <w:t>docker exec -it app_flap bash</w:t>
-      </w:r>
-    </w:p>
-    <w:p>
-      <w:pPr>
-        <w:pStyle w:val="Normal"/>
-        <w:rPr/>
-      </w:pPr>
-      <w:r>
-        <w:rPr/>
-        <w:t xml:space="preserve">Start postgresql app: </w:t>
-      </w:r>
-      <w:r>
-        <w:rPr/>
-        <w:t>psql -U guillermo -h pg_flap</w:t>
+        <w:t>Enter to the docker container env: docker exec -it app_flap bash</w:t>
+      </w:r>
+    </w:p>
+    <w:p>
+      <w:pPr>
+        <w:pStyle w:val="Normal"/>
+        <w:rPr/>
+      </w:pPr>
+      <w:r>
+        <w:rPr/>
+        <w:t>Start postgresql app: psql -U guillermo -h pg_flap</w:t>
       </w:r>
     </w:p>
     <w:p>
@@ -1078,11 +1042,7 @@
       </w:pPr>
       <w:r>
         <w:rPr/>
-        <w:t xml:space="preserve">Create database: </w:t>
-      </w:r>
-      <w:r>
-        <w:rPr/>
-        <w:t>CREATE DATABASE registry;</w:t>
+        <w:t>Create database: CREATE DATABASE registry;</w:t>
       </w:r>
     </w:p>
     <w:p>
@@ -1105,13 +1065,7 @@
         <w:rPr>
           <w:u w:val="single"/>
         </w:rPr>
-        <w:t>Make migrations</w:t>
-      </w:r>
-      <w:r>
-        <w:rPr>
-          <w:u w:val="single"/>
-        </w:rPr>
-        <w:t>:</w:t>
+        <w:t>Make migrations:</w:t>
       </w:r>
     </w:p>
     <w:p>
@@ -1140,38 +1094,26 @@
       </w:pPr>
       <w:r>
         <w:rPr/>
-        <w:t xml:space="preserve">You can skip the last step by </w:t>
-      </w:r>
-      <w:r>
-        <w:rPr/>
-        <w:t>quitting</w:t>
-      </w:r>
-      <w:r>
-        <w:rPr/>
-        <w:t xml:space="preserve"> psql.</w:t>
-      </w:r>
-    </w:p>
-    <w:p>
-      <w:pPr>
-        <w:pStyle w:val="Normal"/>
-        <w:rPr/>
-      </w:pPr>
-      <w:r>
-        <w:rPr/>
-      </w:r>
-    </w:p>
-    <w:p>
-      <w:pPr>
-        <w:pStyle w:val="Normal"/>
-        <w:rPr/>
-      </w:pPr>
-      <w:r>
-        <w:rPr/>
-        <w:t xml:space="preserve">Migrate Django framework database tables: </w:t>
-      </w:r>
-      <w:r>
-        <w:rPr/>
-        <w:t>python manage.py migrate</w:t>
+        <w:t>You can skip the last step by quitting psql.</w:t>
+      </w:r>
+    </w:p>
+    <w:p>
+      <w:pPr>
+        <w:pStyle w:val="Normal"/>
+        <w:rPr/>
+      </w:pPr>
+      <w:r>
+        <w:rPr/>
+      </w:r>
+    </w:p>
+    <w:p>
+      <w:pPr>
+        <w:pStyle w:val="Normal"/>
+        <w:rPr/>
+      </w:pPr>
+      <w:r>
+        <w:rPr/>
+        <w:t>Migrate Django framework database tables: python manage.py migrate</w:t>
       </w:r>
     </w:p>
     <w:p>
@@ -1193,39 +1135,7 @@
           <w:szCs w:val="24"/>
           <w:lang w:val="en-US" w:eastAsia="zh-CN" w:bidi="hi-IN"/>
         </w:rPr>
-        <w:t xml:space="preserve">Create the migrations (generate the </w:t>
-      </w:r>
-      <w:r>
-        <w:rPr>
-          <w:rFonts w:eastAsia="Noto Sans CJK SC Regular" w:cs="FreeSans"/>
-          <w:b w:val="false"/>
-          <w:i w:val="false"/>
-          <w:caps w:val="false"/>
-          <w:smallCaps w:val="false"/>
-          <w:color w:val="00000A"/>
-          <w:spacing w:val="0"/>
-          <w:kern w:val="0"/>
-          <w:sz w:val="24"/>
-          <w:szCs w:val="24"/>
-          <w:lang w:val="en-US" w:eastAsia="zh-CN" w:bidi="hi-IN"/>
-        </w:rPr>
-        <w:t xml:space="preserve">SQL </w:t>
-      </w:r>
-      <w:r>
-        <w:rPr>
-          <w:rFonts w:eastAsia="Noto Sans CJK SC Regular" w:cs="FreeSans"/>
-          <w:b w:val="false"/>
-          <w:i w:val="false"/>
-          <w:caps w:val="false"/>
-          <w:smallCaps w:val="false"/>
-          <w:color w:val="00000A"/>
-          <w:spacing w:val="0"/>
-          <w:kern w:val="0"/>
-          <w:sz w:val="24"/>
-          <w:szCs w:val="24"/>
-          <w:lang w:val="en-US" w:eastAsia="zh-CN" w:bidi="hi-IN"/>
-        </w:rPr>
-        <w:t xml:space="preserve">commands): </w:t>
+        <w:t xml:space="preserve">Create the migrations (generate the SQL commands): </w:t>
       </w:r>
       <w:r>
         <w:rPr/>
@@ -1239,11 +1149,7 @@
       </w:pPr>
       <w:r>
         <w:rPr/>
-        <w:t xml:space="preserve">Run the migrations (execute the SQL commands): </w:t>
-      </w:r>
-      <w:r>
-        <w:rPr/>
-        <w:t>python manage.py migrate</w:t>
+        <w:t>Run the migrations (execute the SQL commands): python manage.py migrate</w:t>
       </w:r>
     </w:p>
     <w:p>
@@ -1305,11 +1211,7 @@
       </w:pPr>
       <w:r>
         <w:rPr/>
-        <w:t xml:space="preserve">Start app’s container: </w:t>
-      </w:r>
-      <w:r>
-        <w:rPr/>
-        <w:t>docker-compose up</w:t>
+        <w:t>Start app’s container: docker-compose up</w:t>
       </w:r>
       <w:bookmarkEnd w:id="0"/>
     </w:p>
@@ -1446,6 +1348,11 @@
       <w:rFonts w:ascii="Liberation Mono" w:hAnsi="Liberation Mono" w:eastAsia="Courier New" w:cs="Liberation Mono"/>
     </w:rPr>
   </w:style>
+  <w:style w:type="character" w:styleId="ListLabel3">
+    <w:name w:val="ListLabel 3"/>
+    <w:qFormat/>
+    <w:rPr/>
+  </w:style>
   <w:style w:type="paragraph" w:styleId="Heading">
     <w:name w:val="Heading"/>
     <w:basedOn w:val="Normal"/>

</xml_diff>